<commit_message>
Updated plan for development
Third week assignments.
</commit_message>
<xml_diff>
--- a/Plan for development.docx
+++ b/Plan for development.docx
@@ -1,6 +1,6 @@
 
 <file path=word/document.xml><?xml version="1.0" encoding="utf-8"?>
-<w:document xmlns:wpc="http://schemas.microsoft.com/office/word/2010/wordprocessingCanvas" xmlns:cx="http://schemas.microsoft.com/office/drawing/2014/chartex" xmlns:cx1="http://schemas.microsoft.com/office/drawing/2015/9/8/chartex" xmlns:cx2="http://schemas.microsoft.com/office/drawing/2015/10/21/chartex" xmlns:cx3="http://schemas.microsoft.com/office/drawing/2016/5/9/chartex" xmlns:cx4="http://schemas.microsoft.com/office/drawing/2016/5/10/chartex" xmlns:cx5="http://schemas.microsoft.com/office/drawing/2016/5/11/chartex" xmlns:cx6="http://schemas.microsoft.com/office/drawing/2016/5/12/chartex" xmlns:cx7="http://schemas.microsoft.com/office/drawing/2016/5/13/chartex" xmlns:cx8="http://schemas.microsoft.com/office/drawing/2016/5/14/chartex" xmlns:mc="http://schemas.openxmlformats.org/markup-compatibility/2006" xmlns:aink="http://schemas.microsoft.com/office/drawing/2016/ink" xmlns:am3d="http://schemas.microsoft.com/office/drawing/2017/model3d" xmlns:o="urn:schemas-microsoft-com:office:office" xmlns:r="http://schemas.openxmlformats.org/officeDocument/2006/relationships" xmlns:m="http://schemas.openxmlformats.org/officeDocument/2006/math" xmlns:v="urn:schemas-microsoft-com:vml" xmlns:wp14="http://schemas.microsoft.com/office/word/2010/wordprocessingDrawing" xmlns:wp="http://schemas.openxmlformats.org/drawingml/2006/wordprocessingDrawing" xmlns:w10="urn:schemas-microsoft-com:office:word" xmlns:w="http://schemas.openxmlformats.org/wordprocessingml/2006/main" xmlns:w14="http://schemas.microsoft.com/office/word/2010/wordml" xmlns:w15="http://schemas.microsoft.com/office/word/2012/wordml" xmlns:w16cid="http://schemas.microsoft.com/office/word/2016/wordml/cid" xmlns:w16se="http://schemas.microsoft.com/office/word/2015/wordml/symex" xmlns:wpg="http://schemas.microsoft.com/office/word/2010/wordprocessingGroup" xmlns:wpi="http://schemas.microsoft.com/office/word/2010/wordprocessingInk" xmlns:wne="http://schemas.microsoft.com/office/word/2006/wordml" xmlns:wps="http://schemas.microsoft.com/office/word/2010/wordprocessingShape" mc:Ignorable="w14 w15 w16se w16cid wp14">
+<w:document xmlns:wpc="http://schemas.microsoft.com/office/word/2010/wordprocessingCanvas" xmlns:cx="http://schemas.microsoft.com/office/drawing/2014/chartex" xmlns:cx1="http://schemas.microsoft.com/office/drawing/2015/9/8/chartex" xmlns:cx2="http://schemas.microsoft.com/office/drawing/2015/10/21/chartex" xmlns:cx3="http://schemas.microsoft.com/office/drawing/2016/5/9/chartex" xmlns:cx4="http://schemas.microsoft.com/office/drawing/2016/5/10/chartex" xmlns:cx5="http://schemas.microsoft.com/office/drawing/2016/5/11/chartex" xmlns:cx6="http://schemas.microsoft.com/office/drawing/2016/5/12/chartex" xmlns:cx7="http://schemas.microsoft.com/office/drawing/2016/5/13/chartex" xmlns:cx8="http://schemas.microsoft.com/office/drawing/2016/5/14/chartex" xmlns:mc="http://schemas.openxmlformats.org/markup-compatibility/2006" xmlns:aink="http://schemas.microsoft.com/office/drawing/2016/ink" xmlns:am3d="http://schemas.microsoft.com/office/drawing/2017/model3d" xmlns:o="urn:schemas-microsoft-com:office:office" xmlns:r="http://schemas.openxmlformats.org/officeDocument/2006/relationships" xmlns:m="http://schemas.openxmlformats.org/officeDocument/2006/math" xmlns:v="urn:schemas-microsoft-com:vml" xmlns:wp14="http://schemas.microsoft.com/office/word/2010/wordprocessingDrawing" xmlns:wp="http://schemas.openxmlformats.org/drawingml/2006/wordprocessingDrawing" xmlns:w10="urn:schemas-microsoft-com:office:word" xmlns:w="http://schemas.openxmlformats.org/wordprocessingml/2006/main" xmlns:w14="http://schemas.microsoft.com/office/word/2010/wordml" xmlns:w15="http://schemas.microsoft.com/office/word/2012/wordml" xmlns:w16cex="http://schemas.microsoft.com/office/word/2018/wordml/cex" xmlns:w16cid="http://schemas.microsoft.com/office/word/2016/wordml/cid" xmlns:w16="http://schemas.microsoft.com/office/word/2018/wordml" xmlns:w16se="http://schemas.microsoft.com/office/word/2015/wordml/symex" xmlns:wpg="http://schemas.microsoft.com/office/word/2010/wordprocessingGroup" xmlns:wpi="http://schemas.microsoft.com/office/word/2010/wordprocessingInk" xmlns:wne="http://schemas.microsoft.com/office/word/2006/wordml" xmlns:wps="http://schemas.microsoft.com/office/word/2010/wordprocessingShape" mc:Ignorable="w14 w15 w16se w16cid w16 w16cex wp14">
   <w:body>
     <w:p>
       <w:pPr>
@@ -75,6 +75,7 @@
           <w:szCs w:val="24"/>
         </w:rPr>
       </w:pPr>
+      <w:proofErr w:type="spellStart"/>
       <w:r>
         <w:rPr>
           <w:rFonts w:ascii="Times New Roman" w:eastAsia="Times New Roman" w:hAnsi="Times New Roman" w:cs="Times New Roman"/>
@@ -83,16 +84,25 @@
         </w:rPr>
         <w:t>Log</w:t>
       </w:r>
-      <w:bookmarkStart w:id="0" w:name="_GoBack"/>
-      <w:bookmarkEnd w:id="0"/>
-      <w:r>
-        <w:rPr>
-          <w:rFonts w:ascii="Times New Roman" w:eastAsia="Times New Roman" w:hAnsi="Times New Roman" w:cs="Times New Roman"/>
-          <w:sz w:val="24"/>
-          <w:szCs w:val="24"/>
-        </w:rPr>
-        <w:t xml:space="preserve"> in</w:t>
-      </w:r>
+      <w:proofErr w:type="spellEnd"/>
+      <w:r>
+        <w:rPr>
+          <w:rFonts w:ascii="Times New Roman" w:eastAsia="Times New Roman" w:hAnsi="Times New Roman" w:cs="Times New Roman"/>
+          <w:sz w:val="24"/>
+          <w:szCs w:val="24"/>
+        </w:rPr>
+        <w:t xml:space="preserve"> </w:t>
+      </w:r>
+      <w:proofErr w:type="spellStart"/>
+      <w:r>
+        <w:rPr>
+          <w:rFonts w:ascii="Times New Roman" w:eastAsia="Times New Roman" w:hAnsi="Times New Roman" w:cs="Times New Roman"/>
+          <w:sz w:val="24"/>
+          <w:szCs w:val="24"/>
+        </w:rPr>
+        <w:t>in</w:t>
+      </w:r>
+      <w:proofErr w:type="spellEnd"/>
     </w:p>
     <w:p>
       <w:pPr>
@@ -113,7 +123,61 @@
           <w:sz w:val="24"/>
           <w:szCs w:val="24"/>
         </w:rPr>
-        <w:t xml:space="preserve">Home with date period </w:t>
+        <w:t xml:space="preserve">Home </w:t>
+      </w:r>
+      <w:proofErr w:type="spellStart"/>
+      <w:r>
+        <w:rPr>
+          <w:rFonts w:ascii="Times New Roman" w:eastAsia="Times New Roman" w:hAnsi="Times New Roman" w:cs="Times New Roman"/>
+          <w:sz w:val="24"/>
+          <w:szCs w:val="24"/>
+        </w:rPr>
+        <w:t>with</w:t>
+      </w:r>
+      <w:proofErr w:type="spellEnd"/>
+      <w:r>
+        <w:rPr>
+          <w:rFonts w:ascii="Times New Roman" w:eastAsia="Times New Roman" w:hAnsi="Times New Roman" w:cs="Times New Roman"/>
+          <w:sz w:val="24"/>
+          <w:szCs w:val="24"/>
+        </w:rPr>
+        <w:t xml:space="preserve"> </w:t>
+      </w:r>
+      <w:proofErr w:type="spellStart"/>
+      <w:r>
+        <w:rPr>
+          <w:rFonts w:ascii="Times New Roman" w:eastAsia="Times New Roman" w:hAnsi="Times New Roman" w:cs="Times New Roman"/>
+          <w:sz w:val="24"/>
+          <w:szCs w:val="24"/>
+        </w:rPr>
+        <w:t>date</w:t>
+      </w:r>
+      <w:proofErr w:type="spellEnd"/>
+      <w:r>
+        <w:rPr>
+          <w:rFonts w:ascii="Times New Roman" w:eastAsia="Times New Roman" w:hAnsi="Times New Roman" w:cs="Times New Roman"/>
+          <w:sz w:val="24"/>
+          <w:szCs w:val="24"/>
+        </w:rPr>
+        <w:t xml:space="preserve"> </w:t>
+      </w:r>
+      <w:proofErr w:type="spellStart"/>
+      <w:r>
+        <w:rPr>
+          <w:rFonts w:ascii="Times New Roman" w:eastAsia="Times New Roman" w:hAnsi="Times New Roman" w:cs="Times New Roman"/>
+          <w:sz w:val="24"/>
+          <w:szCs w:val="24"/>
+        </w:rPr>
+        <w:t>period</w:t>
+      </w:r>
+      <w:proofErr w:type="spellEnd"/>
+      <w:r>
+        <w:rPr>
+          <w:rFonts w:ascii="Times New Roman" w:eastAsia="Times New Roman" w:hAnsi="Times New Roman" w:cs="Times New Roman"/>
+          <w:sz w:val="24"/>
+          <w:szCs w:val="24"/>
+        </w:rPr>
+        <w:t xml:space="preserve"> </w:t>
       </w:r>
     </w:p>
     <w:p>
@@ -129,14 +193,34 @@
           <w:szCs w:val="24"/>
         </w:rPr>
       </w:pPr>
-      <w:r>
-        <w:rPr>
-          <w:rFonts w:ascii="Times New Roman" w:eastAsia="Times New Roman" w:hAnsi="Times New Roman" w:cs="Times New Roman"/>
-          <w:sz w:val="24"/>
-          <w:szCs w:val="24"/>
-        </w:rPr>
-        <w:t>Room View</w:t>
-      </w:r>
+      <w:proofErr w:type="spellStart"/>
+      <w:r>
+        <w:rPr>
+          <w:rFonts w:ascii="Times New Roman" w:eastAsia="Times New Roman" w:hAnsi="Times New Roman" w:cs="Times New Roman"/>
+          <w:sz w:val="24"/>
+          <w:szCs w:val="24"/>
+        </w:rPr>
+        <w:t>Room</w:t>
+      </w:r>
+      <w:proofErr w:type="spellEnd"/>
+      <w:r>
+        <w:rPr>
+          <w:rFonts w:ascii="Times New Roman" w:eastAsia="Times New Roman" w:hAnsi="Times New Roman" w:cs="Times New Roman"/>
+          <w:sz w:val="24"/>
+          <w:szCs w:val="24"/>
+        </w:rPr>
+        <w:t xml:space="preserve"> </w:t>
+      </w:r>
+      <w:proofErr w:type="spellStart"/>
+      <w:r>
+        <w:rPr>
+          <w:rFonts w:ascii="Times New Roman" w:eastAsia="Times New Roman" w:hAnsi="Times New Roman" w:cs="Times New Roman"/>
+          <w:sz w:val="24"/>
+          <w:szCs w:val="24"/>
+        </w:rPr>
+        <w:t>View</w:t>
+      </w:r>
+      <w:proofErr w:type="spellEnd"/>
     </w:p>
     <w:p>
       <w:pPr>
@@ -151,14 +235,196 @@
           <w:szCs w:val="24"/>
         </w:rPr>
       </w:pPr>
-      <w:r>
-        <w:rPr>
-          <w:rFonts w:ascii="Times New Roman" w:eastAsia="Times New Roman" w:hAnsi="Times New Roman" w:cs="Times New Roman"/>
-          <w:sz w:val="24"/>
-          <w:szCs w:val="24"/>
-        </w:rPr>
-        <w:t>Calendar View + the name of the client of the reservation detail</w:t>
-      </w:r>
+      <w:proofErr w:type="spellStart"/>
+      <w:r>
+        <w:rPr>
+          <w:rFonts w:ascii="Times New Roman" w:eastAsia="Times New Roman" w:hAnsi="Times New Roman" w:cs="Times New Roman"/>
+          <w:sz w:val="24"/>
+          <w:szCs w:val="24"/>
+        </w:rPr>
+        <w:t>Calendar</w:t>
+      </w:r>
+      <w:proofErr w:type="spellEnd"/>
+      <w:r>
+        <w:rPr>
+          <w:rFonts w:ascii="Times New Roman" w:eastAsia="Times New Roman" w:hAnsi="Times New Roman" w:cs="Times New Roman"/>
+          <w:sz w:val="24"/>
+          <w:szCs w:val="24"/>
+        </w:rPr>
+        <w:t xml:space="preserve"> </w:t>
+      </w:r>
+      <w:proofErr w:type="spellStart"/>
+      <w:r>
+        <w:rPr>
+          <w:rFonts w:ascii="Times New Roman" w:eastAsia="Times New Roman" w:hAnsi="Times New Roman" w:cs="Times New Roman"/>
+          <w:sz w:val="24"/>
+          <w:szCs w:val="24"/>
+        </w:rPr>
+        <w:t>View</w:t>
+      </w:r>
+      <w:proofErr w:type="spellEnd"/>
+      <w:r>
+        <w:rPr>
+          <w:rFonts w:ascii="Times New Roman" w:eastAsia="Times New Roman" w:hAnsi="Times New Roman" w:cs="Times New Roman"/>
+          <w:sz w:val="24"/>
+          <w:szCs w:val="24"/>
+        </w:rPr>
+        <w:t xml:space="preserve"> + </w:t>
+      </w:r>
+      <w:proofErr w:type="spellStart"/>
+      <w:r>
+        <w:rPr>
+          <w:rFonts w:ascii="Times New Roman" w:eastAsia="Times New Roman" w:hAnsi="Times New Roman" w:cs="Times New Roman"/>
+          <w:sz w:val="24"/>
+          <w:szCs w:val="24"/>
+        </w:rPr>
+        <w:t>the</w:t>
+      </w:r>
+      <w:proofErr w:type="spellEnd"/>
+      <w:r>
+        <w:rPr>
+          <w:rFonts w:ascii="Times New Roman" w:eastAsia="Times New Roman" w:hAnsi="Times New Roman" w:cs="Times New Roman"/>
+          <w:sz w:val="24"/>
+          <w:szCs w:val="24"/>
+        </w:rPr>
+        <w:t xml:space="preserve"> </w:t>
+      </w:r>
+      <w:proofErr w:type="spellStart"/>
+      <w:r>
+        <w:rPr>
+          <w:rFonts w:ascii="Times New Roman" w:eastAsia="Times New Roman" w:hAnsi="Times New Roman" w:cs="Times New Roman"/>
+          <w:sz w:val="24"/>
+          <w:szCs w:val="24"/>
+        </w:rPr>
+        <w:t>name</w:t>
+      </w:r>
+      <w:proofErr w:type="spellEnd"/>
+      <w:r>
+        <w:rPr>
+          <w:rFonts w:ascii="Times New Roman" w:eastAsia="Times New Roman" w:hAnsi="Times New Roman" w:cs="Times New Roman"/>
+          <w:sz w:val="24"/>
+          <w:szCs w:val="24"/>
+        </w:rPr>
+        <w:t xml:space="preserve"> </w:t>
+      </w:r>
+      <w:proofErr w:type="spellStart"/>
+      <w:r>
+        <w:rPr>
+          <w:rFonts w:ascii="Times New Roman" w:eastAsia="Times New Roman" w:hAnsi="Times New Roman" w:cs="Times New Roman"/>
+          <w:sz w:val="24"/>
+          <w:szCs w:val="24"/>
+        </w:rPr>
+        <w:t>of</w:t>
+      </w:r>
+      <w:proofErr w:type="spellEnd"/>
+      <w:r>
+        <w:rPr>
+          <w:rFonts w:ascii="Times New Roman" w:eastAsia="Times New Roman" w:hAnsi="Times New Roman" w:cs="Times New Roman"/>
+          <w:sz w:val="24"/>
+          <w:szCs w:val="24"/>
+        </w:rPr>
+        <w:t xml:space="preserve"> </w:t>
+      </w:r>
+      <w:proofErr w:type="spellStart"/>
+      <w:r>
+        <w:rPr>
+          <w:rFonts w:ascii="Times New Roman" w:eastAsia="Times New Roman" w:hAnsi="Times New Roman" w:cs="Times New Roman"/>
+          <w:sz w:val="24"/>
+          <w:szCs w:val="24"/>
+        </w:rPr>
+        <w:t>the</w:t>
+      </w:r>
+      <w:proofErr w:type="spellEnd"/>
+      <w:r>
+        <w:rPr>
+          <w:rFonts w:ascii="Times New Roman" w:eastAsia="Times New Roman" w:hAnsi="Times New Roman" w:cs="Times New Roman"/>
+          <w:sz w:val="24"/>
+          <w:szCs w:val="24"/>
+        </w:rPr>
+        <w:t xml:space="preserve"> </w:t>
+      </w:r>
+      <w:proofErr w:type="spellStart"/>
+      <w:r>
+        <w:rPr>
+          <w:rFonts w:ascii="Times New Roman" w:eastAsia="Times New Roman" w:hAnsi="Times New Roman" w:cs="Times New Roman"/>
+          <w:sz w:val="24"/>
+          <w:szCs w:val="24"/>
+        </w:rPr>
+        <w:t>client</w:t>
+      </w:r>
+      <w:proofErr w:type="spellEnd"/>
+      <w:r>
+        <w:rPr>
+          <w:rFonts w:ascii="Times New Roman" w:eastAsia="Times New Roman" w:hAnsi="Times New Roman" w:cs="Times New Roman"/>
+          <w:sz w:val="24"/>
+          <w:szCs w:val="24"/>
+        </w:rPr>
+        <w:t xml:space="preserve"> </w:t>
+      </w:r>
+      <w:proofErr w:type="spellStart"/>
+      <w:r>
+        <w:rPr>
+          <w:rFonts w:ascii="Times New Roman" w:eastAsia="Times New Roman" w:hAnsi="Times New Roman" w:cs="Times New Roman"/>
+          <w:sz w:val="24"/>
+          <w:szCs w:val="24"/>
+        </w:rPr>
+        <w:t>of</w:t>
+      </w:r>
+      <w:proofErr w:type="spellEnd"/>
+      <w:r>
+        <w:rPr>
+          <w:rFonts w:ascii="Times New Roman" w:eastAsia="Times New Roman" w:hAnsi="Times New Roman" w:cs="Times New Roman"/>
+          <w:sz w:val="24"/>
+          <w:szCs w:val="24"/>
+        </w:rPr>
+        <w:t xml:space="preserve"> </w:t>
+      </w:r>
+      <w:proofErr w:type="spellStart"/>
+      <w:r>
+        <w:rPr>
+          <w:rFonts w:ascii="Times New Roman" w:eastAsia="Times New Roman" w:hAnsi="Times New Roman" w:cs="Times New Roman"/>
+          <w:sz w:val="24"/>
+          <w:szCs w:val="24"/>
+        </w:rPr>
+        <w:t>the</w:t>
+      </w:r>
+      <w:proofErr w:type="spellEnd"/>
+      <w:r>
+        <w:rPr>
+          <w:rFonts w:ascii="Times New Roman" w:eastAsia="Times New Roman" w:hAnsi="Times New Roman" w:cs="Times New Roman"/>
+          <w:sz w:val="24"/>
+          <w:szCs w:val="24"/>
+        </w:rPr>
+        <w:t xml:space="preserve"> </w:t>
+      </w:r>
+      <w:proofErr w:type="spellStart"/>
+      <w:r>
+        <w:rPr>
+          <w:rFonts w:ascii="Times New Roman" w:eastAsia="Times New Roman" w:hAnsi="Times New Roman" w:cs="Times New Roman"/>
+          <w:sz w:val="24"/>
+          <w:szCs w:val="24"/>
+        </w:rPr>
+        <w:t>reservation</w:t>
+      </w:r>
+      <w:proofErr w:type="spellEnd"/>
+      <w:r>
+        <w:rPr>
+          <w:rFonts w:ascii="Times New Roman" w:eastAsia="Times New Roman" w:hAnsi="Times New Roman" w:cs="Times New Roman"/>
+          <w:sz w:val="24"/>
+          <w:szCs w:val="24"/>
+        </w:rPr>
+        <w:t xml:space="preserve"> </w:t>
+      </w:r>
+      <w:proofErr w:type="spellStart"/>
+      <w:r>
+        <w:rPr>
+          <w:rFonts w:ascii="Times New Roman" w:eastAsia="Times New Roman" w:hAnsi="Times New Roman" w:cs="Times New Roman"/>
+          <w:sz w:val="24"/>
+          <w:szCs w:val="24"/>
+        </w:rPr>
+        <w:t>detail</w:t>
+      </w:r>
+      <w:proofErr w:type="spellEnd"/>
     </w:p>
     <w:p>
       <w:pPr>
@@ -173,13 +439,23 @@
           <w:szCs w:val="24"/>
         </w:rPr>
       </w:pPr>
-      <w:r>
-        <w:rPr>
-          <w:rFonts w:ascii="Times New Roman" w:eastAsia="Times New Roman" w:hAnsi="Times New Roman" w:cs="Times New Roman"/>
-          <w:sz w:val="24"/>
-          <w:szCs w:val="24"/>
-        </w:rPr>
-        <w:t xml:space="preserve">Settings </w:t>
+      <w:proofErr w:type="spellStart"/>
+      <w:r>
+        <w:rPr>
+          <w:rFonts w:ascii="Times New Roman" w:eastAsia="Times New Roman" w:hAnsi="Times New Roman" w:cs="Times New Roman"/>
+          <w:sz w:val="24"/>
+          <w:szCs w:val="24"/>
+        </w:rPr>
+        <w:t>Settings</w:t>
+      </w:r>
+      <w:proofErr w:type="spellEnd"/>
+      <w:r>
+        <w:rPr>
+          <w:rFonts w:ascii="Times New Roman" w:eastAsia="Times New Roman" w:hAnsi="Times New Roman" w:cs="Times New Roman"/>
+          <w:sz w:val="24"/>
+          <w:szCs w:val="24"/>
+        </w:rPr>
+        <w:t xml:space="preserve"> </w:t>
       </w:r>
     </w:p>
     <w:p>
@@ -195,13 +471,23 @@
           <w:szCs w:val="24"/>
         </w:rPr>
       </w:pPr>
-      <w:r>
-        <w:rPr>
-          <w:rFonts w:ascii="Times New Roman" w:eastAsia="Times New Roman" w:hAnsi="Times New Roman" w:cs="Times New Roman"/>
-          <w:sz w:val="24"/>
-          <w:szCs w:val="24"/>
-        </w:rPr>
-        <w:t>Back Up?</w:t>
+      <w:proofErr w:type="spellStart"/>
+      <w:r>
+        <w:rPr>
+          <w:rFonts w:ascii="Times New Roman" w:eastAsia="Times New Roman" w:hAnsi="Times New Roman" w:cs="Times New Roman"/>
+          <w:sz w:val="24"/>
+          <w:szCs w:val="24"/>
+        </w:rPr>
+        <w:t>Back</w:t>
+      </w:r>
+      <w:proofErr w:type="spellEnd"/>
+      <w:r>
+        <w:rPr>
+          <w:rFonts w:ascii="Times New Roman" w:eastAsia="Times New Roman" w:hAnsi="Times New Roman" w:cs="Times New Roman"/>
+          <w:sz w:val="24"/>
+          <w:szCs w:val="24"/>
+        </w:rPr>
+        <w:t xml:space="preserve"> Up?</w:t>
       </w:r>
     </w:p>
     <w:p>
@@ -217,14 +503,88 @@
           <w:szCs w:val="24"/>
         </w:rPr>
       </w:pPr>
-      <w:r>
-        <w:rPr>
-          <w:rFonts w:ascii="Times New Roman" w:eastAsia="Times New Roman" w:hAnsi="Times New Roman" w:cs="Times New Roman"/>
-          <w:sz w:val="24"/>
-          <w:szCs w:val="24"/>
-        </w:rPr>
-        <w:t>Maybe the add pages here</w:t>
-      </w:r>
+      <w:proofErr w:type="spellStart"/>
+      <w:r>
+        <w:rPr>
+          <w:rFonts w:ascii="Times New Roman" w:eastAsia="Times New Roman" w:hAnsi="Times New Roman" w:cs="Times New Roman"/>
+          <w:sz w:val="24"/>
+          <w:szCs w:val="24"/>
+        </w:rPr>
+        <w:t>Maybe</w:t>
+      </w:r>
+      <w:proofErr w:type="spellEnd"/>
+      <w:r>
+        <w:rPr>
+          <w:rFonts w:ascii="Times New Roman" w:eastAsia="Times New Roman" w:hAnsi="Times New Roman" w:cs="Times New Roman"/>
+          <w:sz w:val="24"/>
+          <w:szCs w:val="24"/>
+        </w:rPr>
+        <w:t xml:space="preserve"> </w:t>
+      </w:r>
+      <w:proofErr w:type="spellStart"/>
+      <w:r>
+        <w:rPr>
+          <w:rFonts w:ascii="Times New Roman" w:eastAsia="Times New Roman" w:hAnsi="Times New Roman" w:cs="Times New Roman"/>
+          <w:sz w:val="24"/>
+          <w:szCs w:val="24"/>
+        </w:rPr>
+        <w:t>the</w:t>
+      </w:r>
+      <w:proofErr w:type="spellEnd"/>
+      <w:r>
+        <w:rPr>
+          <w:rFonts w:ascii="Times New Roman" w:eastAsia="Times New Roman" w:hAnsi="Times New Roman" w:cs="Times New Roman"/>
+          <w:sz w:val="24"/>
+          <w:szCs w:val="24"/>
+        </w:rPr>
+        <w:t xml:space="preserve"> </w:t>
+      </w:r>
+      <w:proofErr w:type="spellStart"/>
+      <w:r>
+        <w:rPr>
+          <w:rFonts w:ascii="Times New Roman" w:eastAsia="Times New Roman" w:hAnsi="Times New Roman" w:cs="Times New Roman"/>
+          <w:sz w:val="24"/>
+          <w:szCs w:val="24"/>
+        </w:rPr>
+        <w:t>add</w:t>
+      </w:r>
+      <w:proofErr w:type="spellEnd"/>
+      <w:r>
+        <w:rPr>
+          <w:rFonts w:ascii="Times New Roman" w:eastAsia="Times New Roman" w:hAnsi="Times New Roman" w:cs="Times New Roman"/>
+          <w:sz w:val="24"/>
+          <w:szCs w:val="24"/>
+        </w:rPr>
+        <w:t xml:space="preserve"> </w:t>
+      </w:r>
+      <w:proofErr w:type="spellStart"/>
+      <w:r>
+        <w:rPr>
+          <w:rFonts w:ascii="Times New Roman" w:eastAsia="Times New Roman" w:hAnsi="Times New Roman" w:cs="Times New Roman"/>
+          <w:sz w:val="24"/>
+          <w:szCs w:val="24"/>
+        </w:rPr>
+        <w:t>pages</w:t>
+      </w:r>
+      <w:proofErr w:type="spellEnd"/>
+      <w:r>
+        <w:rPr>
+          <w:rFonts w:ascii="Times New Roman" w:eastAsia="Times New Roman" w:hAnsi="Times New Roman" w:cs="Times New Roman"/>
+          <w:sz w:val="24"/>
+          <w:szCs w:val="24"/>
+        </w:rPr>
+        <w:t xml:space="preserve"> </w:t>
+      </w:r>
+      <w:proofErr w:type="spellStart"/>
+      <w:r>
+        <w:rPr>
+          <w:rFonts w:ascii="Times New Roman" w:eastAsia="Times New Roman" w:hAnsi="Times New Roman" w:cs="Times New Roman"/>
+          <w:sz w:val="24"/>
+          <w:szCs w:val="24"/>
+        </w:rPr>
+        <w:t>here</w:t>
+      </w:r>
+      <w:proofErr w:type="spellEnd"/>
     </w:p>
     <w:p>
       <w:pPr>
@@ -253,13 +613,23 @@
           <w:szCs w:val="24"/>
         </w:rPr>
       </w:pPr>
-      <w:r>
-        <w:rPr>
-          <w:rFonts w:ascii="Times New Roman" w:eastAsia="Times New Roman" w:hAnsi="Times New Roman" w:cs="Times New Roman"/>
-          <w:sz w:val="24"/>
-          <w:szCs w:val="24"/>
-        </w:rPr>
-        <w:t xml:space="preserve">Reservations </w:t>
+      <w:proofErr w:type="spellStart"/>
+      <w:r>
+        <w:rPr>
+          <w:rFonts w:ascii="Times New Roman" w:eastAsia="Times New Roman" w:hAnsi="Times New Roman" w:cs="Times New Roman"/>
+          <w:sz w:val="24"/>
+          <w:szCs w:val="24"/>
+        </w:rPr>
+        <w:t>Reservations</w:t>
+      </w:r>
+      <w:proofErr w:type="spellEnd"/>
+      <w:r>
+        <w:rPr>
+          <w:rFonts w:ascii="Times New Roman" w:eastAsia="Times New Roman" w:hAnsi="Times New Roman" w:cs="Times New Roman"/>
+          <w:sz w:val="24"/>
+          <w:szCs w:val="24"/>
+        </w:rPr>
+        <w:t xml:space="preserve"> </w:t>
       </w:r>
     </w:p>
     <w:p>
@@ -275,14 +645,52 @@
           <w:szCs w:val="24"/>
         </w:rPr>
       </w:pPr>
-      <w:r>
-        <w:rPr>
-          <w:rFonts w:ascii="Times New Roman" w:eastAsia="Times New Roman" w:hAnsi="Times New Roman" w:cs="Times New Roman"/>
-          <w:sz w:val="24"/>
-          <w:szCs w:val="24"/>
-        </w:rPr>
-        <w:t>Creating new reservation</w:t>
-      </w:r>
+      <w:proofErr w:type="spellStart"/>
+      <w:r>
+        <w:rPr>
+          <w:rFonts w:ascii="Times New Roman" w:eastAsia="Times New Roman" w:hAnsi="Times New Roman" w:cs="Times New Roman"/>
+          <w:sz w:val="24"/>
+          <w:szCs w:val="24"/>
+        </w:rPr>
+        <w:t>Creating</w:t>
+      </w:r>
+      <w:proofErr w:type="spellEnd"/>
+      <w:r>
+        <w:rPr>
+          <w:rFonts w:ascii="Times New Roman" w:eastAsia="Times New Roman" w:hAnsi="Times New Roman" w:cs="Times New Roman"/>
+          <w:sz w:val="24"/>
+          <w:szCs w:val="24"/>
+        </w:rPr>
+        <w:t xml:space="preserve"> </w:t>
+      </w:r>
+      <w:proofErr w:type="spellStart"/>
+      <w:r>
+        <w:rPr>
+          <w:rFonts w:ascii="Times New Roman" w:eastAsia="Times New Roman" w:hAnsi="Times New Roman" w:cs="Times New Roman"/>
+          <w:sz w:val="24"/>
+          <w:szCs w:val="24"/>
+        </w:rPr>
+        <w:t>new</w:t>
+      </w:r>
+      <w:proofErr w:type="spellEnd"/>
+      <w:r>
+        <w:rPr>
+          <w:rFonts w:ascii="Times New Roman" w:eastAsia="Times New Roman" w:hAnsi="Times New Roman" w:cs="Times New Roman"/>
+          <w:sz w:val="24"/>
+          <w:szCs w:val="24"/>
+        </w:rPr>
+        <w:t xml:space="preserve"> </w:t>
+      </w:r>
+      <w:proofErr w:type="spellStart"/>
+      <w:r>
+        <w:rPr>
+          <w:rFonts w:ascii="Times New Roman" w:eastAsia="Times New Roman" w:hAnsi="Times New Roman" w:cs="Times New Roman"/>
+          <w:sz w:val="24"/>
+          <w:szCs w:val="24"/>
+        </w:rPr>
+        <w:t>reservation</w:t>
+      </w:r>
+      <w:proofErr w:type="spellEnd"/>
     </w:p>
     <w:p>
       <w:pPr>
@@ -297,14 +705,52 @@
           <w:szCs w:val="24"/>
         </w:rPr>
       </w:pPr>
-      <w:r>
-        <w:rPr>
-          <w:rFonts w:ascii="Times New Roman" w:eastAsia="Times New Roman" w:hAnsi="Times New Roman" w:cs="Times New Roman"/>
-          <w:sz w:val="24"/>
-          <w:szCs w:val="24"/>
-        </w:rPr>
-        <w:t>Editing existing reservation</w:t>
-      </w:r>
+      <w:proofErr w:type="spellStart"/>
+      <w:r>
+        <w:rPr>
+          <w:rFonts w:ascii="Times New Roman" w:eastAsia="Times New Roman" w:hAnsi="Times New Roman" w:cs="Times New Roman"/>
+          <w:sz w:val="24"/>
+          <w:szCs w:val="24"/>
+        </w:rPr>
+        <w:t>Editing</w:t>
+      </w:r>
+      <w:proofErr w:type="spellEnd"/>
+      <w:r>
+        <w:rPr>
+          <w:rFonts w:ascii="Times New Roman" w:eastAsia="Times New Roman" w:hAnsi="Times New Roman" w:cs="Times New Roman"/>
+          <w:sz w:val="24"/>
+          <w:szCs w:val="24"/>
+        </w:rPr>
+        <w:t xml:space="preserve"> </w:t>
+      </w:r>
+      <w:proofErr w:type="spellStart"/>
+      <w:r>
+        <w:rPr>
+          <w:rFonts w:ascii="Times New Roman" w:eastAsia="Times New Roman" w:hAnsi="Times New Roman" w:cs="Times New Roman"/>
+          <w:sz w:val="24"/>
+          <w:szCs w:val="24"/>
+        </w:rPr>
+        <w:t>existing</w:t>
+      </w:r>
+      <w:proofErr w:type="spellEnd"/>
+      <w:r>
+        <w:rPr>
+          <w:rFonts w:ascii="Times New Roman" w:eastAsia="Times New Roman" w:hAnsi="Times New Roman" w:cs="Times New Roman"/>
+          <w:sz w:val="24"/>
+          <w:szCs w:val="24"/>
+        </w:rPr>
+        <w:t xml:space="preserve"> </w:t>
+      </w:r>
+      <w:proofErr w:type="spellStart"/>
+      <w:r>
+        <w:rPr>
+          <w:rFonts w:ascii="Times New Roman" w:eastAsia="Times New Roman" w:hAnsi="Times New Roman" w:cs="Times New Roman"/>
+          <w:sz w:val="24"/>
+          <w:szCs w:val="24"/>
+        </w:rPr>
+        <w:t>reservation</w:t>
+      </w:r>
+      <w:proofErr w:type="spellEnd"/>
     </w:p>
     <w:p>
       <w:pPr>
@@ -333,13 +779,41 @@
           <w:szCs w:val="24"/>
         </w:rPr>
       </w:pPr>
-      <w:r>
-        <w:rPr>
-          <w:rFonts w:ascii="Times New Roman" w:eastAsia="Times New Roman" w:hAnsi="Times New Roman" w:cs="Times New Roman"/>
-          <w:sz w:val="24"/>
-          <w:szCs w:val="24"/>
-        </w:rPr>
-        <w:t xml:space="preserve">Room view </w:t>
+      <w:proofErr w:type="spellStart"/>
+      <w:r>
+        <w:rPr>
+          <w:rFonts w:ascii="Times New Roman" w:eastAsia="Times New Roman" w:hAnsi="Times New Roman" w:cs="Times New Roman"/>
+          <w:sz w:val="24"/>
+          <w:szCs w:val="24"/>
+        </w:rPr>
+        <w:t>Room</w:t>
+      </w:r>
+      <w:proofErr w:type="spellEnd"/>
+      <w:r>
+        <w:rPr>
+          <w:rFonts w:ascii="Times New Roman" w:eastAsia="Times New Roman" w:hAnsi="Times New Roman" w:cs="Times New Roman"/>
+          <w:sz w:val="24"/>
+          <w:szCs w:val="24"/>
+        </w:rPr>
+        <w:t xml:space="preserve"> </w:t>
+      </w:r>
+      <w:proofErr w:type="spellStart"/>
+      <w:r>
+        <w:rPr>
+          <w:rFonts w:ascii="Times New Roman" w:eastAsia="Times New Roman" w:hAnsi="Times New Roman" w:cs="Times New Roman"/>
+          <w:sz w:val="24"/>
+          <w:szCs w:val="24"/>
+        </w:rPr>
+        <w:t>view</w:t>
+      </w:r>
+      <w:proofErr w:type="spellEnd"/>
+      <w:r>
+        <w:rPr>
+          <w:rFonts w:ascii="Times New Roman" w:eastAsia="Times New Roman" w:hAnsi="Times New Roman" w:cs="Times New Roman"/>
+          <w:sz w:val="24"/>
+          <w:szCs w:val="24"/>
+        </w:rPr>
+        <w:t xml:space="preserve"> </w:t>
       </w:r>
     </w:p>
     <w:p>
@@ -377,14 +851,34 @@
           <w:szCs w:val="24"/>
         </w:rPr>
       </w:pPr>
-      <w:r>
-        <w:rPr>
-          <w:rFonts w:ascii="Times New Roman" w:eastAsia="Times New Roman" w:hAnsi="Times New Roman" w:cs="Times New Roman"/>
-          <w:sz w:val="24"/>
-          <w:szCs w:val="24"/>
-        </w:rPr>
-        <w:t>Moving to</w:t>
-      </w:r>
+      <w:proofErr w:type="spellStart"/>
+      <w:r>
+        <w:rPr>
+          <w:rFonts w:ascii="Times New Roman" w:eastAsia="Times New Roman" w:hAnsi="Times New Roman" w:cs="Times New Roman"/>
+          <w:sz w:val="24"/>
+          <w:szCs w:val="24"/>
+        </w:rPr>
+        <w:t>Moving</w:t>
+      </w:r>
+      <w:proofErr w:type="spellEnd"/>
+      <w:r>
+        <w:rPr>
+          <w:rFonts w:ascii="Times New Roman" w:eastAsia="Times New Roman" w:hAnsi="Times New Roman" w:cs="Times New Roman"/>
+          <w:sz w:val="24"/>
+          <w:szCs w:val="24"/>
+        </w:rPr>
+        <w:t xml:space="preserve"> </w:t>
+      </w:r>
+      <w:proofErr w:type="spellStart"/>
+      <w:r>
+        <w:rPr>
+          <w:rFonts w:ascii="Times New Roman" w:eastAsia="Times New Roman" w:hAnsi="Times New Roman" w:cs="Times New Roman"/>
+          <w:sz w:val="24"/>
+          <w:szCs w:val="24"/>
+        </w:rPr>
+        <w:t>to</w:t>
+      </w:r>
+      <w:proofErr w:type="spellEnd"/>
     </w:p>
     <w:p>
       <w:pPr>
@@ -399,14 +893,52 @@
           <w:szCs w:val="24"/>
         </w:rPr>
       </w:pPr>
-      <w:r>
-        <w:rPr>
-          <w:rFonts w:ascii="Times New Roman" w:eastAsia="Times New Roman" w:hAnsi="Times New Roman" w:cs="Times New Roman"/>
-          <w:sz w:val="24"/>
-          <w:szCs w:val="24"/>
-        </w:rPr>
-        <w:t>Fixing the room</w:t>
-      </w:r>
+      <w:proofErr w:type="spellStart"/>
+      <w:r>
+        <w:rPr>
+          <w:rFonts w:ascii="Times New Roman" w:eastAsia="Times New Roman" w:hAnsi="Times New Roman" w:cs="Times New Roman"/>
+          <w:sz w:val="24"/>
+          <w:szCs w:val="24"/>
+        </w:rPr>
+        <w:t>Fixing</w:t>
+      </w:r>
+      <w:proofErr w:type="spellEnd"/>
+      <w:r>
+        <w:rPr>
+          <w:rFonts w:ascii="Times New Roman" w:eastAsia="Times New Roman" w:hAnsi="Times New Roman" w:cs="Times New Roman"/>
+          <w:sz w:val="24"/>
+          <w:szCs w:val="24"/>
+        </w:rPr>
+        <w:t xml:space="preserve"> </w:t>
+      </w:r>
+      <w:proofErr w:type="spellStart"/>
+      <w:r>
+        <w:rPr>
+          <w:rFonts w:ascii="Times New Roman" w:eastAsia="Times New Roman" w:hAnsi="Times New Roman" w:cs="Times New Roman"/>
+          <w:sz w:val="24"/>
+          <w:szCs w:val="24"/>
+        </w:rPr>
+        <w:t>the</w:t>
+      </w:r>
+      <w:proofErr w:type="spellEnd"/>
+      <w:r>
+        <w:rPr>
+          <w:rFonts w:ascii="Times New Roman" w:eastAsia="Times New Roman" w:hAnsi="Times New Roman" w:cs="Times New Roman"/>
+          <w:sz w:val="24"/>
+          <w:szCs w:val="24"/>
+        </w:rPr>
+        <w:t xml:space="preserve"> </w:t>
+      </w:r>
+      <w:proofErr w:type="spellStart"/>
+      <w:r>
+        <w:rPr>
+          <w:rFonts w:ascii="Times New Roman" w:eastAsia="Times New Roman" w:hAnsi="Times New Roman" w:cs="Times New Roman"/>
+          <w:sz w:val="24"/>
+          <w:szCs w:val="24"/>
+        </w:rPr>
+        <w:t>room</w:t>
+      </w:r>
+      <w:proofErr w:type="spellEnd"/>
     </w:p>
     <w:p>
       <w:pPr>
@@ -421,13 +953,41 @@
           <w:szCs w:val="24"/>
         </w:rPr>
       </w:pPr>
-      <w:r>
-        <w:rPr>
-          <w:rFonts w:ascii="Times New Roman" w:eastAsia="Times New Roman" w:hAnsi="Times New Roman" w:cs="Times New Roman"/>
-          <w:sz w:val="24"/>
-          <w:szCs w:val="24"/>
-        </w:rPr>
-        <w:t>Reference (spravka)</w:t>
+      <w:proofErr w:type="spellStart"/>
+      <w:r>
+        <w:rPr>
+          <w:rFonts w:ascii="Times New Roman" w:eastAsia="Times New Roman" w:hAnsi="Times New Roman" w:cs="Times New Roman"/>
+          <w:sz w:val="24"/>
+          <w:szCs w:val="24"/>
+        </w:rPr>
+        <w:t>Reference</w:t>
+      </w:r>
+      <w:proofErr w:type="spellEnd"/>
+      <w:r>
+        <w:rPr>
+          <w:rFonts w:ascii="Times New Roman" w:eastAsia="Times New Roman" w:hAnsi="Times New Roman" w:cs="Times New Roman"/>
+          <w:sz w:val="24"/>
+          <w:szCs w:val="24"/>
+        </w:rPr>
+        <w:t xml:space="preserve"> (</w:t>
+      </w:r>
+      <w:proofErr w:type="spellStart"/>
+      <w:r>
+        <w:rPr>
+          <w:rFonts w:ascii="Times New Roman" w:eastAsia="Times New Roman" w:hAnsi="Times New Roman" w:cs="Times New Roman"/>
+          <w:sz w:val="24"/>
+          <w:szCs w:val="24"/>
+        </w:rPr>
+        <w:t>spravka</w:t>
+      </w:r>
+      <w:proofErr w:type="spellEnd"/>
+      <w:r>
+        <w:rPr>
+          <w:rFonts w:ascii="Times New Roman" w:eastAsia="Times New Roman" w:hAnsi="Times New Roman" w:cs="Times New Roman"/>
+          <w:sz w:val="24"/>
+          <w:szCs w:val="24"/>
+        </w:rPr>
+        <w:t>)</w:t>
       </w:r>
     </w:p>
     <w:p>
@@ -443,13 +1003,77 @@
           <w:szCs w:val="24"/>
         </w:rPr>
       </w:pPr>
-      <w:r>
-        <w:rPr>
-          <w:rFonts w:ascii="Times New Roman" w:eastAsia="Times New Roman" w:hAnsi="Times New Roman" w:cs="Times New Roman"/>
-          <w:sz w:val="24"/>
-          <w:szCs w:val="24"/>
-        </w:rPr>
-        <w:t xml:space="preserve">Bills for the client </w:t>
+      <w:proofErr w:type="spellStart"/>
+      <w:r>
+        <w:rPr>
+          <w:rFonts w:ascii="Times New Roman" w:eastAsia="Times New Roman" w:hAnsi="Times New Roman" w:cs="Times New Roman"/>
+          <w:sz w:val="24"/>
+          <w:szCs w:val="24"/>
+        </w:rPr>
+        <w:t>Bills</w:t>
+      </w:r>
+      <w:proofErr w:type="spellEnd"/>
+      <w:r>
+        <w:rPr>
+          <w:rFonts w:ascii="Times New Roman" w:eastAsia="Times New Roman" w:hAnsi="Times New Roman" w:cs="Times New Roman"/>
+          <w:sz w:val="24"/>
+          <w:szCs w:val="24"/>
+        </w:rPr>
+        <w:t xml:space="preserve"> </w:t>
+      </w:r>
+      <w:proofErr w:type="spellStart"/>
+      <w:r>
+        <w:rPr>
+          <w:rFonts w:ascii="Times New Roman" w:eastAsia="Times New Roman" w:hAnsi="Times New Roman" w:cs="Times New Roman"/>
+          <w:sz w:val="24"/>
+          <w:szCs w:val="24"/>
+        </w:rPr>
+        <w:t>for</w:t>
+      </w:r>
+      <w:proofErr w:type="spellEnd"/>
+      <w:r>
+        <w:rPr>
+          <w:rFonts w:ascii="Times New Roman" w:eastAsia="Times New Roman" w:hAnsi="Times New Roman" w:cs="Times New Roman"/>
+          <w:sz w:val="24"/>
+          <w:szCs w:val="24"/>
+        </w:rPr>
+        <w:t xml:space="preserve"> </w:t>
+      </w:r>
+      <w:proofErr w:type="spellStart"/>
+      <w:r>
+        <w:rPr>
+          <w:rFonts w:ascii="Times New Roman" w:eastAsia="Times New Roman" w:hAnsi="Times New Roman" w:cs="Times New Roman"/>
+          <w:sz w:val="24"/>
+          <w:szCs w:val="24"/>
+        </w:rPr>
+        <w:t>the</w:t>
+      </w:r>
+      <w:proofErr w:type="spellEnd"/>
+      <w:r>
+        <w:rPr>
+          <w:rFonts w:ascii="Times New Roman" w:eastAsia="Times New Roman" w:hAnsi="Times New Roman" w:cs="Times New Roman"/>
+          <w:sz w:val="24"/>
+          <w:szCs w:val="24"/>
+        </w:rPr>
+        <w:t xml:space="preserve"> </w:t>
+      </w:r>
+      <w:proofErr w:type="spellStart"/>
+      <w:r>
+        <w:rPr>
+          <w:rFonts w:ascii="Times New Roman" w:eastAsia="Times New Roman" w:hAnsi="Times New Roman" w:cs="Times New Roman"/>
+          <w:sz w:val="24"/>
+          <w:szCs w:val="24"/>
+        </w:rPr>
+        <w:t>client</w:t>
+      </w:r>
+      <w:proofErr w:type="spellEnd"/>
+      <w:r>
+        <w:rPr>
+          <w:rFonts w:ascii="Times New Roman" w:eastAsia="Times New Roman" w:hAnsi="Times New Roman" w:cs="Times New Roman"/>
+          <w:sz w:val="24"/>
+          <w:szCs w:val="24"/>
+        </w:rPr>
+        <w:t xml:space="preserve"> </w:t>
       </w:r>
     </w:p>
     <w:p>
@@ -465,6 +1089,7 @@
           <w:szCs w:val="24"/>
         </w:rPr>
       </w:pPr>
+      <w:proofErr w:type="spellStart"/>
       <w:r>
         <w:rPr>
           <w:rFonts w:ascii="Times New Roman" w:eastAsia="Times New Roman" w:hAnsi="Times New Roman" w:cs="Times New Roman"/>
@@ -473,6 +1098,7 @@
         </w:rPr>
         <w:t>Paid</w:t>
       </w:r>
+      <w:proofErr w:type="spellEnd"/>
     </w:p>
     <w:p>
       <w:pPr>
@@ -487,14 +1113,34 @@
           <w:szCs w:val="24"/>
         </w:rPr>
       </w:pPr>
-      <w:r>
-        <w:rPr>
-          <w:rFonts w:ascii="Times New Roman" w:eastAsia="Times New Roman" w:hAnsi="Times New Roman" w:cs="Times New Roman"/>
-          <w:sz w:val="24"/>
-          <w:szCs w:val="24"/>
-        </w:rPr>
-        <w:t>Non paid</w:t>
-      </w:r>
+      <w:proofErr w:type="spellStart"/>
+      <w:r>
+        <w:rPr>
+          <w:rFonts w:ascii="Times New Roman" w:eastAsia="Times New Roman" w:hAnsi="Times New Roman" w:cs="Times New Roman"/>
+          <w:sz w:val="24"/>
+          <w:szCs w:val="24"/>
+        </w:rPr>
+        <w:t>Non</w:t>
+      </w:r>
+      <w:proofErr w:type="spellEnd"/>
+      <w:r>
+        <w:rPr>
+          <w:rFonts w:ascii="Times New Roman" w:eastAsia="Times New Roman" w:hAnsi="Times New Roman" w:cs="Times New Roman"/>
+          <w:sz w:val="24"/>
+          <w:szCs w:val="24"/>
+        </w:rPr>
+        <w:t xml:space="preserve"> </w:t>
+      </w:r>
+      <w:proofErr w:type="spellStart"/>
+      <w:r>
+        <w:rPr>
+          <w:rFonts w:ascii="Times New Roman" w:eastAsia="Times New Roman" w:hAnsi="Times New Roman" w:cs="Times New Roman"/>
+          <w:sz w:val="24"/>
+          <w:szCs w:val="24"/>
+        </w:rPr>
+        <w:t>paid</w:t>
+      </w:r>
+      <w:proofErr w:type="spellEnd"/>
     </w:p>
     <w:p>
       <w:pPr>
@@ -509,13 +1155,41 @@
           <w:szCs w:val="24"/>
         </w:rPr>
       </w:pPr>
-      <w:r>
-        <w:rPr>
-          <w:rFonts w:ascii="Times New Roman" w:eastAsia="Times New Roman" w:hAnsi="Times New Roman" w:cs="Times New Roman"/>
-          <w:sz w:val="24"/>
-          <w:szCs w:val="24"/>
-        </w:rPr>
-        <w:t xml:space="preserve">Profile pages </w:t>
+      <w:proofErr w:type="spellStart"/>
+      <w:r>
+        <w:rPr>
+          <w:rFonts w:ascii="Times New Roman" w:eastAsia="Times New Roman" w:hAnsi="Times New Roman" w:cs="Times New Roman"/>
+          <w:sz w:val="24"/>
+          <w:szCs w:val="24"/>
+        </w:rPr>
+        <w:t>Profile</w:t>
+      </w:r>
+      <w:proofErr w:type="spellEnd"/>
+      <w:r>
+        <w:rPr>
+          <w:rFonts w:ascii="Times New Roman" w:eastAsia="Times New Roman" w:hAnsi="Times New Roman" w:cs="Times New Roman"/>
+          <w:sz w:val="24"/>
+          <w:szCs w:val="24"/>
+        </w:rPr>
+        <w:t xml:space="preserve"> </w:t>
+      </w:r>
+      <w:proofErr w:type="spellStart"/>
+      <w:r>
+        <w:rPr>
+          <w:rFonts w:ascii="Times New Roman" w:eastAsia="Times New Roman" w:hAnsi="Times New Roman" w:cs="Times New Roman"/>
+          <w:sz w:val="24"/>
+          <w:szCs w:val="24"/>
+        </w:rPr>
+        <w:t>pages</w:t>
+      </w:r>
+      <w:proofErr w:type="spellEnd"/>
+      <w:r>
+        <w:rPr>
+          <w:rFonts w:ascii="Times New Roman" w:eastAsia="Times New Roman" w:hAnsi="Times New Roman" w:cs="Times New Roman"/>
+          <w:sz w:val="24"/>
+          <w:szCs w:val="24"/>
+        </w:rPr>
+        <w:t xml:space="preserve"> </w:t>
       </w:r>
     </w:p>
     <w:p>
@@ -531,6 +1205,7 @@
           <w:szCs w:val="24"/>
         </w:rPr>
       </w:pPr>
+      <w:proofErr w:type="spellStart"/>
       <w:r>
         <w:rPr>
           <w:rFonts w:ascii="Times New Roman" w:eastAsia="Times New Roman" w:hAnsi="Times New Roman" w:cs="Times New Roman"/>
@@ -539,6 +1214,7 @@
         </w:rPr>
         <w:t>Clients</w:t>
       </w:r>
+      <w:proofErr w:type="spellEnd"/>
     </w:p>
     <w:p>
       <w:pPr>
@@ -553,6 +1229,7 @@
           <w:szCs w:val="24"/>
         </w:rPr>
       </w:pPr>
+      <w:proofErr w:type="spellStart"/>
       <w:r>
         <w:rPr>
           <w:rFonts w:ascii="Times New Roman" w:eastAsia="Times New Roman" w:hAnsi="Times New Roman" w:cs="Times New Roman"/>
@@ -561,6 +1238,7 @@
         </w:rPr>
         <w:t>Receptionist</w:t>
       </w:r>
+      <w:proofErr w:type="spellEnd"/>
     </w:p>
     <w:p>
       <w:pPr>
@@ -575,6 +1253,7 @@
           <w:szCs w:val="24"/>
         </w:rPr>
       </w:pPr>
+      <w:proofErr w:type="spellStart"/>
       <w:r>
         <w:rPr>
           <w:rFonts w:ascii="Times New Roman" w:eastAsia="Times New Roman" w:hAnsi="Times New Roman" w:cs="Times New Roman"/>
@@ -583,6 +1262,7 @@
         </w:rPr>
         <w:t>Men</w:t>
       </w:r>
+      <w:proofErr w:type="spellEnd"/>
       <w:r>
         <w:rPr>
           <w:rFonts w:ascii="Times New Roman" w:eastAsia="Times New Roman" w:hAnsi="Times New Roman" w:cs="Times New Roman"/>
@@ -592,6 +1272,7 @@
         </w:rPr>
         <w:t>a</w:t>
       </w:r>
+      <w:proofErr w:type="spellStart"/>
       <w:r>
         <w:rPr>
           <w:rFonts w:ascii="Times New Roman" w:eastAsia="Times New Roman" w:hAnsi="Times New Roman" w:cs="Times New Roman"/>
@@ -600,6 +1281,7 @@
         </w:rPr>
         <w:t>ger</w:t>
       </w:r>
+      <w:proofErr w:type="spellEnd"/>
     </w:p>
     <w:p>
       <w:pPr>
@@ -614,13 +1296,41 @@
           <w:szCs w:val="24"/>
         </w:rPr>
       </w:pPr>
-      <w:r>
-        <w:rPr>
-          <w:rFonts w:ascii="Times New Roman" w:eastAsia="Times New Roman" w:hAnsi="Times New Roman" w:cs="Times New Roman"/>
-          <w:sz w:val="24"/>
-          <w:szCs w:val="24"/>
-        </w:rPr>
-        <w:t xml:space="preserve">Add pages </w:t>
+      <w:proofErr w:type="spellStart"/>
+      <w:r>
+        <w:rPr>
+          <w:rFonts w:ascii="Times New Roman" w:eastAsia="Times New Roman" w:hAnsi="Times New Roman" w:cs="Times New Roman"/>
+          <w:sz w:val="24"/>
+          <w:szCs w:val="24"/>
+        </w:rPr>
+        <w:t>Add</w:t>
+      </w:r>
+      <w:proofErr w:type="spellEnd"/>
+      <w:r>
+        <w:rPr>
+          <w:rFonts w:ascii="Times New Roman" w:eastAsia="Times New Roman" w:hAnsi="Times New Roman" w:cs="Times New Roman"/>
+          <w:sz w:val="24"/>
+          <w:szCs w:val="24"/>
+        </w:rPr>
+        <w:t xml:space="preserve"> </w:t>
+      </w:r>
+      <w:proofErr w:type="spellStart"/>
+      <w:r>
+        <w:rPr>
+          <w:rFonts w:ascii="Times New Roman" w:eastAsia="Times New Roman" w:hAnsi="Times New Roman" w:cs="Times New Roman"/>
+          <w:sz w:val="24"/>
+          <w:szCs w:val="24"/>
+        </w:rPr>
+        <w:t>pages</w:t>
+      </w:r>
+      <w:proofErr w:type="spellEnd"/>
+      <w:r>
+        <w:rPr>
+          <w:rFonts w:ascii="Times New Roman" w:eastAsia="Times New Roman" w:hAnsi="Times New Roman" w:cs="Times New Roman"/>
+          <w:sz w:val="24"/>
+          <w:szCs w:val="24"/>
+        </w:rPr>
+        <w:t xml:space="preserve"> </w:t>
       </w:r>
     </w:p>
     <w:p>
@@ -636,6 +1346,7 @@
           <w:szCs w:val="24"/>
         </w:rPr>
       </w:pPr>
+      <w:proofErr w:type="spellStart"/>
       <w:r>
         <w:rPr>
           <w:rFonts w:ascii="Times New Roman" w:eastAsia="Times New Roman" w:hAnsi="Times New Roman" w:cs="Times New Roman"/>
@@ -644,6 +1355,7 @@
         </w:rPr>
         <w:t>Clients</w:t>
       </w:r>
+      <w:proofErr w:type="spellEnd"/>
     </w:p>
     <w:p>
       <w:pPr>
@@ -658,6 +1370,7 @@
           <w:szCs w:val="24"/>
         </w:rPr>
       </w:pPr>
+      <w:proofErr w:type="spellStart"/>
       <w:r>
         <w:rPr>
           <w:rFonts w:ascii="Times New Roman" w:eastAsia="Times New Roman" w:hAnsi="Times New Roman" w:cs="Times New Roman"/>
@@ -666,6 +1379,7 @@
         </w:rPr>
         <w:t>Rservations</w:t>
       </w:r>
+      <w:proofErr w:type="spellEnd"/>
     </w:p>
     <w:p>
       <w:pPr>
@@ -680,14 +1394,34 @@
           <w:szCs w:val="24"/>
         </w:rPr>
       </w:pPr>
-      <w:r>
-        <w:rPr>
-          <w:rFonts w:ascii="Times New Roman" w:eastAsia="Times New Roman" w:hAnsi="Times New Roman" w:cs="Times New Roman"/>
-          <w:sz w:val="24"/>
-          <w:szCs w:val="24"/>
-        </w:rPr>
-        <w:t>Additional services</w:t>
-      </w:r>
+      <w:proofErr w:type="spellStart"/>
+      <w:r>
+        <w:rPr>
+          <w:rFonts w:ascii="Times New Roman" w:eastAsia="Times New Roman" w:hAnsi="Times New Roman" w:cs="Times New Roman"/>
+          <w:sz w:val="24"/>
+          <w:szCs w:val="24"/>
+        </w:rPr>
+        <w:t>Additional</w:t>
+      </w:r>
+      <w:proofErr w:type="spellEnd"/>
+      <w:r>
+        <w:rPr>
+          <w:rFonts w:ascii="Times New Roman" w:eastAsia="Times New Roman" w:hAnsi="Times New Roman" w:cs="Times New Roman"/>
+          <w:sz w:val="24"/>
+          <w:szCs w:val="24"/>
+        </w:rPr>
+        <w:t xml:space="preserve"> </w:t>
+      </w:r>
+      <w:proofErr w:type="spellStart"/>
+      <w:r>
+        <w:rPr>
+          <w:rFonts w:ascii="Times New Roman" w:eastAsia="Times New Roman" w:hAnsi="Times New Roman" w:cs="Times New Roman"/>
+          <w:sz w:val="24"/>
+          <w:szCs w:val="24"/>
+        </w:rPr>
+        <w:t>services</w:t>
+      </w:r>
+      <w:proofErr w:type="spellEnd"/>
     </w:p>
     <w:p>
       <w:pPr>
@@ -702,13 +1436,23 @@
           <w:szCs w:val="24"/>
         </w:rPr>
       </w:pPr>
-      <w:r>
-        <w:rPr>
-          <w:rFonts w:ascii="Times New Roman" w:eastAsia="Times New Roman" w:hAnsi="Times New Roman" w:cs="Times New Roman"/>
-          <w:sz w:val="24"/>
-          <w:szCs w:val="24"/>
-        </w:rPr>
-        <w:t xml:space="preserve">Profiles: </w:t>
+      <w:proofErr w:type="spellStart"/>
+      <w:r>
+        <w:rPr>
+          <w:rFonts w:ascii="Times New Roman" w:eastAsia="Times New Roman" w:hAnsi="Times New Roman" w:cs="Times New Roman"/>
+          <w:sz w:val="24"/>
+          <w:szCs w:val="24"/>
+        </w:rPr>
+        <w:t>Profiles</w:t>
+      </w:r>
+      <w:proofErr w:type="spellEnd"/>
+      <w:r>
+        <w:rPr>
+          <w:rFonts w:ascii="Times New Roman" w:eastAsia="Times New Roman" w:hAnsi="Times New Roman" w:cs="Times New Roman"/>
+          <w:sz w:val="24"/>
+          <w:szCs w:val="24"/>
+        </w:rPr>
+        <w:t xml:space="preserve">: </w:t>
       </w:r>
     </w:p>
     <w:p>
@@ -724,6 +1468,7 @@
           <w:szCs w:val="24"/>
         </w:rPr>
       </w:pPr>
+      <w:proofErr w:type="spellStart"/>
       <w:r>
         <w:rPr>
           <w:rFonts w:ascii="Times New Roman" w:eastAsia="Times New Roman" w:hAnsi="Times New Roman" w:cs="Times New Roman"/>
@@ -732,6 +1477,7 @@
         </w:rPr>
         <w:t>Owner</w:t>
       </w:r>
+      <w:proofErr w:type="spellEnd"/>
     </w:p>
     <w:p>
       <w:pPr>
@@ -746,6 +1492,7 @@
           <w:szCs w:val="24"/>
         </w:rPr>
       </w:pPr>
+      <w:proofErr w:type="spellStart"/>
       <w:r>
         <w:rPr>
           <w:rFonts w:ascii="Times New Roman" w:eastAsia="Times New Roman" w:hAnsi="Times New Roman" w:cs="Times New Roman"/>
@@ -754,6 +1501,7 @@
         </w:rPr>
         <w:t>Managers</w:t>
       </w:r>
+      <w:proofErr w:type="spellEnd"/>
     </w:p>
     <w:p>
       <w:pPr>
@@ -768,6 +1516,7 @@
           <w:szCs w:val="24"/>
         </w:rPr>
       </w:pPr>
+      <w:proofErr w:type="spellStart"/>
       <w:r>
         <w:rPr>
           <w:rFonts w:ascii="Times New Roman" w:eastAsia="Times New Roman" w:hAnsi="Times New Roman" w:cs="Times New Roman"/>
@@ -776,6 +1525,7 @@
         </w:rPr>
         <w:t>Receptionists</w:t>
       </w:r>
+      <w:proofErr w:type="spellEnd"/>
     </w:p>
     <w:p>
       <w:pPr>
@@ -790,13 +1540,23 @@
           <w:szCs w:val="24"/>
         </w:rPr>
       </w:pPr>
-      <w:r>
-        <w:rPr>
-          <w:rFonts w:ascii="Times New Roman" w:eastAsia="Times New Roman" w:hAnsi="Times New Roman" w:cs="Times New Roman"/>
-          <w:sz w:val="24"/>
-          <w:szCs w:val="24"/>
-        </w:rPr>
-        <w:t xml:space="preserve">Notifications </w:t>
+      <w:proofErr w:type="spellStart"/>
+      <w:r>
+        <w:rPr>
+          <w:rFonts w:ascii="Times New Roman" w:eastAsia="Times New Roman" w:hAnsi="Times New Roman" w:cs="Times New Roman"/>
+          <w:sz w:val="24"/>
+          <w:szCs w:val="24"/>
+        </w:rPr>
+        <w:t>Notifications</w:t>
+      </w:r>
+      <w:proofErr w:type="spellEnd"/>
+      <w:r>
+        <w:rPr>
+          <w:rFonts w:ascii="Times New Roman" w:eastAsia="Times New Roman" w:hAnsi="Times New Roman" w:cs="Times New Roman"/>
+          <w:sz w:val="24"/>
+          <w:szCs w:val="24"/>
+        </w:rPr>
+        <w:t xml:space="preserve"> </w:t>
       </w:r>
     </w:p>
     <w:p>
@@ -812,14 +1572,34 @@
           <w:szCs w:val="24"/>
         </w:rPr>
       </w:pPr>
-      <w:r>
-        <w:rPr>
-          <w:rFonts w:ascii="Times New Roman" w:eastAsia="Times New Roman" w:hAnsi="Times New Roman" w:cs="Times New Roman"/>
-          <w:sz w:val="24"/>
-          <w:szCs w:val="24"/>
-        </w:rPr>
-        <w:t>Risc client</w:t>
-      </w:r>
+      <w:proofErr w:type="spellStart"/>
+      <w:r>
+        <w:rPr>
+          <w:rFonts w:ascii="Times New Roman" w:eastAsia="Times New Roman" w:hAnsi="Times New Roman" w:cs="Times New Roman"/>
+          <w:sz w:val="24"/>
+          <w:szCs w:val="24"/>
+        </w:rPr>
+        <w:t>Risc</w:t>
+      </w:r>
+      <w:proofErr w:type="spellEnd"/>
+      <w:r>
+        <w:rPr>
+          <w:rFonts w:ascii="Times New Roman" w:eastAsia="Times New Roman" w:hAnsi="Times New Roman" w:cs="Times New Roman"/>
+          <w:sz w:val="24"/>
+          <w:szCs w:val="24"/>
+        </w:rPr>
+        <w:t xml:space="preserve"> </w:t>
+      </w:r>
+      <w:proofErr w:type="spellStart"/>
+      <w:r>
+        <w:rPr>
+          <w:rFonts w:ascii="Times New Roman" w:eastAsia="Times New Roman" w:hAnsi="Times New Roman" w:cs="Times New Roman"/>
+          <w:sz w:val="24"/>
+          <w:szCs w:val="24"/>
+        </w:rPr>
+        <w:t>client</w:t>
+      </w:r>
+      <w:proofErr w:type="spellEnd"/>
     </w:p>
     <w:p>
       <w:pPr>
@@ -834,14 +1614,34 @@
           <w:szCs w:val="24"/>
         </w:rPr>
       </w:pPr>
-      <w:r>
-        <w:rPr>
-          <w:rFonts w:ascii="Times New Roman" w:eastAsia="Times New Roman" w:hAnsi="Times New Roman" w:cs="Times New Roman"/>
-          <w:sz w:val="24"/>
-          <w:szCs w:val="24"/>
-        </w:rPr>
-        <w:t>Expiring reservation</w:t>
-      </w:r>
+      <w:proofErr w:type="spellStart"/>
+      <w:r>
+        <w:rPr>
+          <w:rFonts w:ascii="Times New Roman" w:eastAsia="Times New Roman" w:hAnsi="Times New Roman" w:cs="Times New Roman"/>
+          <w:sz w:val="24"/>
+          <w:szCs w:val="24"/>
+        </w:rPr>
+        <w:t>Expiring</w:t>
+      </w:r>
+      <w:proofErr w:type="spellEnd"/>
+      <w:r>
+        <w:rPr>
+          <w:rFonts w:ascii="Times New Roman" w:eastAsia="Times New Roman" w:hAnsi="Times New Roman" w:cs="Times New Roman"/>
+          <w:sz w:val="24"/>
+          <w:szCs w:val="24"/>
+        </w:rPr>
+        <w:t xml:space="preserve"> </w:t>
+      </w:r>
+      <w:proofErr w:type="spellStart"/>
+      <w:r>
+        <w:rPr>
+          <w:rFonts w:ascii="Times New Roman" w:eastAsia="Times New Roman" w:hAnsi="Times New Roman" w:cs="Times New Roman"/>
+          <w:sz w:val="24"/>
+          <w:szCs w:val="24"/>
+        </w:rPr>
+        <w:t>reservation</w:t>
+      </w:r>
+      <w:proofErr w:type="spellEnd"/>
     </w:p>
     <w:p>
       <w:pPr>
@@ -864,6 +1664,84 @@
         </w:rPr>
         <w:t>ULM</w:t>
       </w:r>
+      <w:r>
+        <w:rPr>
+          <w:rFonts w:ascii="Times New Roman" w:eastAsia="Times New Roman" w:hAnsi="Times New Roman" w:cs="Times New Roman"/>
+          <w:sz w:val="24"/>
+          <w:szCs w:val="24"/>
+          <w:lang w:val="en-US"/>
+        </w:rPr>
+        <w:t xml:space="preserve"> (Second week)</w:t>
+      </w:r>
+    </w:p>
+    <w:p>
+      <w:pPr>
+        <w:numPr>
+          <w:ilvl w:val="1"/>
+          <w:numId w:val="2"/>
+        </w:numPr>
+        <w:spacing w:before="100" w:beforeAutospacing="1" w:after="100" w:afterAutospacing="1" w:line="240" w:lineRule="auto"/>
+        <w:rPr>
+          <w:rFonts w:ascii="Times New Roman" w:eastAsia="Times New Roman" w:hAnsi="Times New Roman" w:cs="Times New Roman"/>
+          <w:sz w:val="24"/>
+          <w:szCs w:val="24"/>
+        </w:rPr>
+      </w:pPr>
+      <w:r>
+        <w:rPr>
+          <w:rFonts w:ascii="Times New Roman" w:eastAsia="Times New Roman" w:hAnsi="Times New Roman" w:cs="Times New Roman"/>
+          <w:sz w:val="24"/>
+          <w:szCs w:val="24"/>
+          <w:lang w:val="en-US"/>
+        </w:rPr>
+        <w:t>Use Case</w:t>
+      </w:r>
+    </w:p>
+    <w:p>
+      <w:pPr>
+        <w:numPr>
+          <w:ilvl w:val="1"/>
+          <w:numId w:val="2"/>
+        </w:numPr>
+        <w:spacing w:before="100" w:beforeAutospacing="1" w:after="100" w:afterAutospacing="1" w:line="240" w:lineRule="auto"/>
+        <w:rPr>
+          <w:rFonts w:ascii="Times New Roman" w:eastAsia="Times New Roman" w:hAnsi="Times New Roman" w:cs="Times New Roman"/>
+          <w:sz w:val="24"/>
+          <w:szCs w:val="24"/>
+        </w:rPr>
+      </w:pPr>
+      <w:r>
+        <w:rPr>
+          <w:rFonts w:ascii="Times New Roman" w:eastAsia="Times New Roman" w:hAnsi="Times New Roman" w:cs="Times New Roman"/>
+          <w:sz w:val="24"/>
+          <w:szCs w:val="24"/>
+          <w:lang w:val="en-US"/>
+        </w:rPr>
+        <w:t>Sequence diagram</w:t>
+      </w:r>
+    </w:p>
+    <w:p>
+      <w:pPr>
+        <w:numPr>
+          <w:ilvl w:val="1"/>
+          <w:numId w:val="2"/>
+        </w:numPr>
+        <w:spacing w:before="100" w:beforeAutospacing="1" w:after="100" w:afterAutospacing="1" w:line="240" w:lineRule="auto"/>
+        <w:rPr>
+          <w:rFonts w:ascii="Times New Roman" w:eastAsia="Times New Roman" w:hAnsi="Times New Roman" w:cs="Times New Roman"/>
+          <w:sz w:val="24"/>
+          <w:szCs w:val="24"/>
+        </w:rPr>
+      </w:pPr>
+      <w:r>
+        <w:rPr>
+          <w:rFonts w:ascii="Times New Roman" w:eastAsia="Times New Roman" w:hAnsi="Times New Roman" w:cs="Times New Roman"/>
+          <w:sz w:val="24"/>
+          <w:szCs w:val="24"/>
+          <w:lang w:val="en-US"/>
+        </w:rPr>
+        <w:t>Component</w:t>
+      </w:r>
     </w:p>
     <w:p>
       <w:pPr>
@@ -886,6 +1764,38 @@
           <w:lang w:val="en-US"/>
         </w:rPr>
         <w:t xml:space="preserve">Oracle DB </w:t>
+      </w:r>
+      <w:r>
+        <w:rPr>
+          <w:rFonts w:ascii="Times New Roman" w:eastAsia="Times New Roman" w:hAnsi="Times New Roman" w:cs="Times New Roman"/>
+          <w:sz w:val="24"/>
+          <w:szCs w:val="24"/>
+          <w:lang w:val="en-US"/>
+        </w:rPr>
+        <w:t>(Third week)</w:t>
+      </w:r>
+    </w:p>
+    <w:p>
+      <w:pPr>
+        <w:numPr>
+          <w:ilvl w:val="1"/>
+          <w:numId w:val="2"/>
+        </w:numPr>
+        <w:spacing w:before="100" w:beforeAutospacing="1" w:after="100" w:afterAutospacing="1" w:line="240" w:lineRule="auto"/>
+        <w:rPr>
+          <w:rFonts w:ascii="Times New Roman" w:eastAsia="Times New Roman" w:hAnsi="Times New Roman" w:cs="Times New Roman"/>
+          <w:sz w:val="24"/>
+          <w:szCs w:val="24"/>
+        </w:rPr>
+      </w:pPr>
+      <w:r>
+        <w:rPr>
+          <w:rFonts w:ascii="Times New Roman" w:eastAsia="Times New Roman" w:hAnsi="Times New Roman" w:cs="Times New Roman"/>
+          <w:sz w:val="24"/>
+          <w:szCs w:val="24"/>
+          <w:lang w:val="en-US"/>
+        </w:rPr>
+        <w:t>Table mockups</w:t>
       </w:r>
     </w:p>
     <w:p>
@@ -997,7 +1907,7 @@
 </file>
 
 <file path=word/numbering.xml><?xml version="1.0" encoding="utf-8"?>
-<w:numbering xmlns:wpc="http://schemas.microsoft.com/office/word/2010/wordprocessingCanvas" xmlns:cx="http://schemas.microsoft.com/office/drawing/2014/chartex" xmlns:cx1="http://schemas.microsoft.com/office/drawing/2015/9/8/chartex" xmlns:cx2="http://schemas.microsoft.com/office/drawing/2015/10/21/chartex" xmlns:cx3="http://schemas.microsoft.com/office/drawing/2016/5/9/chartex" xmlns:cx4="http://schemas.microsoft.com/office/drawing/2016/5/10/chartex" xmlns:cx5="http://schemas.microsoft.com/office/drawing/2016/5/11/chartex" xmlns:cx6="http://schemas.microsoft.com/office/drawing/2016/5/12/chartex" xmlns:cx7="http://schemas.microsoft.com/office/drawing/2016/5/13/chartex" xmlns:cx8="http://schemas.microsoft.com/office/drawing/2016/5/14/chartex" xmlns:mc="http://schemas.openxmlformats.org/markup-compatibility/2006" xmlns:aink="http://schemas.microsoft.com/office/drawing/2016/ink" xmlns:am3d="http://schemas.microsoft.com/office/drawing/2017/model3d" xmlns:o="urn:schemas-microsoft-com:office:office" xmlns:r="http://schemas.openxmlformats.org/officeDocument/2006/relationships" xmlns:m="http://schemas.openxmlformats.org/officeDocument/2006/math" xmlns:v="urn:schemas-microsoft-com:vml" xmlns:wp14="http://schemas.microsoft.com/office/word/2010/wordprocessingDrawing" xmlns:wp="http://schemas.openxmlformats.org/drawingml/2006/wordprocessingDrawing" xmlns:w10="urn:schemas-microsoft-com:office:word" xmlns:w="http://schemas.openxmlformats.org/wordprocessingml/2006/main" xmlns:w14="http://schemas.microsoft.com/office/word/2010/wordml" xmlns:w15="http://schemas.microsoft.com/office/word/2012/wordml" xmlns:w16cid="http://schemas.microsoft.com/office/word/2016/wordml/cid" xmlns:w16se="http://schemas.microsoft.com/office/word/2015/wordml/symex" xmlns:wpg="http://schemas.microsoft.com/office/word/2010/wordprocessingGroup" xmlns:wpi="http://schemas.microsoft.com/office/word/2010/wordprocessingInk" xmlns:wne="http://schemas.microsoft.com/office/word/2006/wordml" xmlns:wps="http://schemas.microsoft.com/office/word/2010/wordprocessingShape" mc:Ignorable="w14 w15 w16se w16cid wp14">
+<w:numbering xmlns:wpc="http://schemas.microsoft.com/office/word/2010/wordprocessingCanvas" xmlns:cx="http://schemas.microsoft.com/office/drawing/2014/chartex" xmlns:cx1="http://schemas.microsoft.com/office/drawing/2015/9/8/chartex" xmlns:cx2="http://schemas.microsoft.com/office/drawing/2015/10/21/chartex" xmlns:cx3="http://schemas.microsoft.com/office/drawing/2016/5/9/chartex" xmlns:cx4="http://schemas.microsoft.com/office/drawing/2016/5/10/chartex" xmlns:cx5="http://schemas.microsoft.com/office/drawing/2016/5/11/chartex" xmlns:cx6="http://schemas.microsoft.com/office/drawing/2016/5/12/chartex" xmlns:cx7="http://schemas.microsoft.com/office/drawing/2016/5/13/chartex" xmlns:cx8="http://schemas.microsoft.com/office/drawing/2016/5/14/chartex" xmlns:mc="http://schemas.openxmlformats.org/markup-compatibility/2006" xmlns:aink="http://schemas.microsoft.com/office/drawing/2016/ink" xmlns:am3d="http://schemas.microsoft.com/office/drawing/2017/model3d" xmlns:o="urn:schemas-microsoft-com:office:office" xmlns:r="http://schemas.openxmlformats.org/officeDocument/2006/relationships" xmlns:m="http://schemas.openxmlformats.org/officeDocument/2006/math" xmlns:v="urn:schemas-microsoft-com:vml" xmlns:wp14="http://schemas.microsoft.com/office/word/2010/wordprocessingDrawing" xmlns:wp="http://schemas.openxmlformats.org/drawingml/2006/wordprocessingDrawing" xmlns:w10="urn:schemas-microsoft-com:office:word" xmlns:w="http://schemas.openxmlformats.org/wordprocessingml/2006/main" xmlns:w14="http://schemas.microsoft.com/office/word/2010/wordml" xmlns:w15="http://schemas.microsoft.com/office/word/2012/wordml" xmlns:w16cex="http://schemas.microsoft.com/office/word/2018/wordml/cex" xmlns:w16cid="http://schemas.microsoft.com/office/word/2016/wordml/cid" xmlns:w16="http://schemas.microsoft.com/office/word/2018/wordml" xmlns:w16se="http://schemas.microsoft.com/office/word/2015/wordml/symex" xmlns:wpg="http://schemas.microsoft.com/office/word/2010/wordprocessingGroup" xmlns:wpi="http://schemas.microsoft.com/office/word/2010/wordprocessingInk" xmlns:wne="http://schemas.microsoft.com/office/word/2006/wordml" xmlns:wps="http://schemas.microsoft.com/office/word/2010/wordprocessingShape" mc:Ignorable="w14 w15 w16se w16cid w16 w16cex wp14">
   <w:abstractNum w:abstractNumId="0" w15:restartNumberingAfterBreak="0">
     <w:nsid w:val="1717014D"/>
     <w:multiLevelType w:val="multilevel"/>
@@ -1207,7 +2117,7 @@
 </file>
 
 <file path=word/styles.xml><?xml version="1.0" encoding="utf-8"?>
-<w:styles xmlns:mc="http://schemas.openxmlformats.org/markup-compatibility/2006" xmlns:r="http://schemas.openxmlformats.org/officeDocument/2006/relationships" xmlns:w="http://schemas.openxmlformats.org/wordprocessingml/2006/main" xmlns:w14="http://schemas.microsoft.com/office/word/2010/wordml" xmlns:w15="http://schemas.microsoft.com/office/word/2012/wordml" xmlns:w16cid="http://schemas.microsoft.com/office/word/2016/wordml/cid" xmlns:w16se="http://schemas.microsoft.com/office/word/2015/wordml/symex" mc:Ignorable="w14 w15 w16se w16cid">
+<w:styles xmlns:mc="http://schemas.openxmlformats.org/markup-compatibility/2006" xmlns:r="http://schemas.openxmlformats.org/officeDocument/2006/relationships" xmlns:w="http://schemas.openxmlformats.org/wordprocessingml/2006/main" xmlns:w14="http://schemas.microsoft.com/office/word/2010/wordml" xmlns:w15="http://schemas.microsoft.com/office/word/2012/wordml" xmlns:w16cex="http://schemas.microsoft.com/office/word/2018/wordml/cex" xmlns:w16cid="http://schemas.microsoft.com/office/word/2016/wordml/cid" xmlns:w16="http://schemas.microsoft.com/office/word/2018/wordml" xmlns:w16se="http://schemas.microsoft.com/office/word/2015/wordml/symex" mc:Ignorable="w14 w15 w16se w16cid w16 w16cex">
   <w:docDefaults>
     <w:rPrDefault>
       <w:rPr>

</xml_diff>